<commit_message>
Completely finished step 1 of programming track, writeup and all
</commit_message>
<xml_diff>
--- a/writeup.docx
+++ b/writeup.docx
@@ -114,11 +114,19 @@
         </w:rPr>
         <w:t xml:space="preserve"> </w:t>
       </w:r>
+      <w:proofErr w:type="gramStart"/>
       <w:r>
         <w:rPr>
           <w:w w:val="110"/>
         </w:rPr>
-        <w:t>2th,</w:t>
+        <w:t>2th</w:t>
+      </w:r>
+      <w:proofErr w:type="gramEnd"/>
+      <w:r>
+        <w:rPr>
+          <w:w w:val="110"/>
+        </w:rPr>
+        <w:t>,</w:t>
       </w:r>
       <w:r>
         <w:rPr>
@@ -345,11 +353,19 @@
         </w:rPr>
         <w:t xml:space="preserve"> </w:t>
       </w:r>
-      <w:r>
-        <w:rPr>
-          <w:w w:val="95"/>
-        </w:rPr>
-        <w:t>Track(Image</w:t>
+      <w:proofErr w:type="gramStart"/>
+      <w:r>
+        <w:rPr>
+          <w:w w:val="95"/>
+        </w:rPr>
+        <w:t>Track(</w:t>
+      </w:r>
+      <w:proofErr w:type="gramEnd"/>
+      <w:r>
+        <w:rPr>
+          <w:w w:val="95"/>
+        </w:rPr>
+        <w:t>Image</w:t>
       </w:r>
       <w:r>
         <w:rPr>
@@ -915,7 +931,21 @@
         <w:rPr>
           <w:sz w:val="20"/>
         </w:rPr>
-        <w:t xml:space="preserve">Object detection is the process of creating bounding boxes around the objects in an image while image classification is the process of categorizing an image based on its content, i.e. the objects within it. Object detection can be used for robust image classification by isolating the objects from both noise and other objects and </w:t>
+        <w:t xml:space="preserve">Object detection is the process of creating bounding boxes around the objects in an image while image classification is the process of categorizing an image based on its content, </w:t>
+      </w:r>
+      <w:proofErr w:type="gramStart"/>
+      <w:r>
+        <w:rPr>
+          <w:sz w:val="20"/>
+        </w:rPr>
+        <w:t>i.e.</w:t>
+      </w:r>
+      <w:proofErr w:type="gramEnd"/>
+      <w:r>
+        <w:rPr>
+          <w:sz w:val="20"/>
+        </w:rPr>
+        <w:t xml:space="preserve"> the objects within it. Object detection can be used for robust image classification by isolating the objects from both noise and other objects and </w:t>
       </w:r>
       <w:r>
         <w:rPr>
@@ -945,7 +975,21 @@
         <w:rPr>
           <w:sz w:val="20"/>
         </w:rPr>
-        <w:t xml:space="preserve">, essentially classifying the objects rather than the images. Even more robust image classification can use object detection to identify features of an image to inform the classification of the entire image, i.e. using </w:t>
+        <w:t xml:space="preserve">, essentially classifying the objects rather than the images. Even more robust image classification can use object detection to identify features of an image to inform the classification of the entire image, </w:t>
+      </w:r>
+      <w:proofErr w:type="gramStart"/>
+      <w:r>
+        <w:rPr>
+          <w:sz w:val="20"/>
+        </w:rPr>
+        <w:t>i.e.</w:t>
+      </w:r>
+      <w:proofErr w:type="gramEnd"/>
+      <w:r>
+        <w:rPr>
+          <w:sz w:val="20"/>
+        </w:rPr>
+        <w:t xml:space="preserve"> using </w:t>
       </w:r>
       <w:r>
         <w:rPr>
@@ -1174,12 +1218,14 @@
         </w:rPr>
         <w:t xml:space="preserve"> </w:t>
       </w:r>
+      <w:proofErr w:type="spellStart"/>
       <w:r>
         <w:rPr>
           <w:sz w:val="20"/>
         </w:rPr>
         <w:t>larities</w:t>
       </w:r>
+      <w:proofErr w:type="spellEnd"/>
       <w:r>
         <w:rPr>
           <w:spacing w:val="17"/>
@@ -1217,7 +1263,15 @@
         <w:pStyle w:val="BodyText"/>
       </w:pPr>
       <w:r>
-        <w:t>Semantic segmentation is the process of grouping pixels in an image into classes based on the object they seem to represent. An example of this is k-means clustering, in which we group together pixels of similar value. Instance segmentation is an extension of semantic segmentation in which each object in the same class, i.e. each “instance”, is recognized separately.</w:t>
+        <w:t xml:space="preserve">Semantic segmentation is the process of grouping pixels in an image into classes based on the object they seem to represent. An example of this is k-means clustering, in which we group together pixels of similar value. Instance segmentation is an extension of semantic segmentation in which each object in the same class, </w:t>
+      </w:r>
+      <w:proofErr w:type="gramStart"/>
+      <w:r>
+        <w:t>i.e.</w:t>
+      </w:r>
+      <w:proofErr w:type="gramEnd"/>
+      <w:r>
+        <w:t xml:space="preserve"> each “instance”, is recognized separately.</w:t>
       </w:r>
       <w:r>
         <w:t xml:space="preserve"> For example, consider an image containing several apples and bananas. Semantic segmentation would yield two classes: apples and bananas. Instance segmentation would yield several different apples and several different bananas. </w:t>
@@ -1673,12 +1727,14 @@
         </w:rPr>
         <w:t xml:space="preserve"> </w:t>
       </w:r>
+      <w:proofErr w:type="gramStart"/>
       <w:r>
         <w:rPr>
           <w:sz w:val="20"/>
         </w:rPr>
         <w:t>tasks.</w:t>
       </w:r>
+      <w:proofErr w:type="gramEnd"/>
     </w:p>
     <w:p>
       <w:pPr>
@@ -1705,7 +1761,23 @@
         <w:t>are used in several areas. One important use for them is to help train discriminator models when used in Generative Adversarial Models. The discriminator—which is trained to distinguish between types of data</w:t>
       </w:r>
       <w:r>
-        <w:t xml:space="preserve">, is trained further using data created by a generative model. The generated data is placed in the training set as negative data—i.e. declared to not belong to the class the generator was trying to create data for. The discriminator then classifies this data and the results inform the loss functions of the discriminator and generator. As an example, suppose we wanted to create a GAN that can distinguish between real humans and </w:t>
+        <w:t>, is trained further using data created by a generative model. The generated data is placed in the training set as negative data—</w:t>
+      </w:r>
+      <w:proofErr w:type="gramStart"/>
+      <w:r>
+        <w:t>i.e.</w:t>
+      </w:r>
+      <w:proofErr w:type="gramEnd"/>
+      <w:r>
+        <w:t xml:space="preserve"> declared to not belong to the class the generator was trying to create data for. The discriminator then classifies this </w:t>
+      </w:r>
+      <w:proofErr w:type="gramStart"/>
+      <w:r>
+        <w:t>data</w:t>
+      </w:r>
+      <w:proofErr w:type="gramEnd"/>
+      <w:r>
+        <w:t xml:space="preserve"> and the results inform the loss functions of the discriminator and generator. As an example, suppose we wanted to create a GAN that can distinguish between real humans and </w:t>
       </w:r>
       <w:r>
         <w:t xml:space="preserve">fake </w:t>
@@ -1930,7 +2002,23 @@
         <w:pStyle w:val="BodyText"/>
       </w:pPr>
       <w:r>
-        <w:t xml:space="preserve">As the names imply, convolution neural networks perform a series of convolutions while deconvolution neural networks perform a series of deconvolutions. Since convolutions result in fewer output values than input values, each layer in a convolution neural network has fewer neurons than the previous layer, yielding a final result that is less precise but has less noise. Deconvolution has the opposite effect—each layer has more neurons than the previous one, yielding a final result that has more precision but also more noise. An optimal approach would be to combine both types of networks into a single model to get a result </w:t>
+        <w:t xml:space="preserve">As the names imply, convolution neural networks perform a series of convolutions while deconvolution neural networks perform a series of deconvolutions. Since convolutions result in fewer output values than input values, each layer in a convolution neural network has fewer neurons than the previous layer, yielding </w:t>
+      </w:r>
+      <w:proofErr w:type="gramStart"/>
+      <w:r>
+        <w:t>a final result</w:t>
+      </w:r>
+      <w:proofErr w:type="gramEnd"/>
+      <w:r>
+        <w:t xml:space="preserve"> that is less precise but has less noise. Deconvolution has the opposite effect—each layer has more neurons than the previous one, yielding </w:t>
+      </w:r>
+      <w:proofErr w:type="gramStart"/>
+      <w:r>
+        <w:t>a final result</w:t>
+      </w:r>
+      <w:proofErr w:type="gramEnd"/>
+      <w:r>
+        <w:t xml:space="preserve"> that has more precision but also more noise. An optimal approach would be to combine both types of networks into a single model to get a result </w:t>
       </w:r>
       <w:r>
         <w:t>of the same size as the input.</w:t>
@@ -2262,6 +2350,7 @@
         </w:rPr>
         <w:t xml:space="preserve"> </w:t>
       </w:r>
+      <w:proofErr w:type="gramStart"/>
       <w:r>
         <w:rPr>
           <w:w w:val="95"/>
@@ -2269,6 +2358,7 @@
         </w:rPr>
         <w:t>classifier;</w:t>
       </w:r>
+      <w:proofErr w:type="gramEnd"/>
     </w:p>
     <w:p>
       <w:pPr>
@@ -2513,9 +2603,11 @@
         </w:rPr>
         <w:t xml:space="preserve"> </w:t>
       </w:r>
+      <w:proofErr w:type="gramStart"/>
       <w:r>
         <w:t>set;</w:t>
       </w:r>
+      <w:proofErr w:type="gramEnd"/>
     </w:p>
     <w:p>
       <w:pPr>
@@ -2642,12 +2734,14 @@
         </w:rPr>
         <w:t xml:space="preserve"> </w:t>
       </w:r>
+      <w:proofErr w:type="gramStart"/>
       <w:r>
         <w:rPr>
           <w:sz w:val="20"/>
         </w:rPr>
         <w:t>method;</w:t>
       </w:r>
+      <w:proofErr w:type="gramEnd"/>
     </w:p>
     <w:p>
       <w:pPr>
@@ -2793,12 +2887,21 @@
           </w:rPr>
           <w:t>~</w:t>
         </w:r>
+        <w:proofErr w:type="spellStart"/>
         <w:r>
           <w:rPr>
             <w:rFonts w:ascii="Cambria"/>
             <w:sz w:val="20"/>
           </w:rPr>
-          <w:t>kriz/cifar.html</w:t>
+          <w:t>kriz</w:t>
+        </w:r>
+        <w:proofErr w:type="spellEnd"/>
+        <w:r>
+          <w:rPr>
+            <w:rFonts w:ascii="Cambria"/>
+            <w:sz w:val="20"/>
+          </w:rPr>
+          <w:t>/cifar.html</w:t>
         </w:r>
       </w:hyperlink>
       <w:r>
@@ -3251,6 +3354,136 @@
     <w:p>
       <w:pPr>
         <w:pStyle w:val="BodyText"/>
+        <w:spacing w:line="242" w:lineRule="auto"/>
+        <w:ind w:right="557"/>
+        <w:jc w:val="both"/>
+      </w:pPr>
+    </w:p>
+    <w:p>
+      <w:pPr>
+        <w:pStyle w:val="BodyText"/>
+        <w:spacing w:line="242" w:lineRule="auto"/>
+        <w:ind w:right="557"/>
+        <w:jc w:val="both"/>
+      </w:pPr>
+      <w:r>
+        <w:t xml:space="preserve">The overall accuracy of my implementation is .1. </w:t>
+      </w:r>
+    </w:p>
+    <w:p>
+      <w:pPr>
+        <w:pStyle w:val="BodyText"/>
+        <w:spacing w:line="242" w:lineRule="auto"/>
+        <w:ind w:right="557"/>
+        <w:jc w:val="both"/>
+      </w:pPr>
+    </w:p>
+    <w:p>
+      <w:pPr>
+        <w:pStyle w:val="BodyText"/>
+        <w:spacing w:line="242" w:lineRule="auto"/>
+        <w:ind w:right="557"/>
+        <w:jc w:val="both"/>
+      </w:pPr>
+      <w:r>
+        <w:t>The following matrix is the confusion matrix with the row representing the test image class and the column representing the model’s classification. Classes are numbered as follows:</w:t>
+      </w:r>
+    </w:p>
+    <w:p>
+      <w:pPr>
+        <w:pStyle w:val="BodyText"/>
+        <w:spacing w:line="242" w:lineRule="auto"/>
+        <w:ind w:right="557"/>
+        <w:jc w:val="both"/>
+      </w:pPr>
+      <w:r>
+        <w:t>1. Airplane, 2. Automobile, 3. Bird, 4. Cat, 5. Deer, 6. Dog, 7. Frog, 8. Horse, 9. Ship, 10. Truck.</w:t>
+      </w:r>
+    </w:p>
+    <w:p>
+      <w:pPr>
+        <w:pStyle w:val="BodyText"/>
+        <w:spacing w:line="242" w:lineRule="auto"/>
+        <w:ind w:right="557"/>
+        <w:jc w:val="both"/>
+      </w:pPr>
+    </w:p>
+    <w:p>
+      <w:pPr>
+        <w:pStyle w:val="BodyText"/>
+        <w:spacing w:line="242" w:lineRule="auto"/>
+        <w:ind w:right="557"/>
+        <w:jc w:val="both"/>
+      </w:pPr>
+      <w:r>
+        <w:t xml:space="preserve"> </w:t>
+      </w:r>
+    </w:p>
+    <w:p>
+      <w:pPr>
+        <w:pStyle w:val="BodyText"/>
+        <w:spacing w:line="242" w:lineRule="auto"/>
+        <w:ind w:right="557"/>
+        <w:jc w:val="both"/>
+      </w:pPr>
+      <w:r>
+        <w:rPr>
+          <w:noProof/>
+        </w:rPr>
+        <w:drawing>
+          <wp:inline distT="0" distB="0" distL="0" distR="0" wp14:anchorId="4072443A" wp14:editId="2796CCB5">
+            <wp:extent cx="6375400" cy="1900555"/>
+            <wp:effectExtent l="0" t="0" r="6350" b="4445"/>
+            <wp:docPr id="1" name="Picture 1" descr="Table&#10;&#10;Description automatically generated"/>
+            <wp:cNvGraphicFramePr>
+              <a:graphicFrameLocks xmlns:a="http://schemas.openxmlformats.org/drawingml/2006/main" noChangeAspect="1"/>
+            </wp:cNvGraphicFramePr>
+            <a:graphic xmlns:a="http://schemas.openxmlformats.org/drawingml/2006/main">
+              <a:graphicData uri="http://schemas.openxmlformats.org/drawingml/2006/picture">
+                <pic:pic xmlns:pic="http://schemas.openxmlformats.org/drawingml/2006/picture">
+                  <pic:nvPicPr>
+                    <pic:cNvPr id="1" name="Picture 1" descr="Table&#10;&#10;Description automatically generated"/>
+                    <pic:cNvPicPr/>
+                  </pic:nvPicPr>
+                  <pic:blipFill>
+                    <a:blip r:embed="rId10">
+                      <a:extLst>
+                        <a:ext uri="{28A0092B-C50C-407E-A947-70E740481C1C}">
+                          <a14:useLocalDpi xmlns:a14="http://schemas.microsoft.com/office/drawing/2010/main" val="0"/>
+                        </a:ext>
+                      </a:extLst>
+                    </a:blip>
+                    <a:stretch>
+                      <a:fillRect/>
+                    </a:stretch>
+                  </pic:blipFill>
+                  <pic:spPr>
+                    <a:xfrm>
+                      <a:off x="0" y="0"/>
+                      <a:ext cx="6375400" cy="1900555"/>
+                    </a:xfrm>
+                    <a:prstGeom prst="rect">
+                      <a:avLst/>
+                    </a:prstGeom>
+                  </pic:spPr>
+                </pic:pic>
+              </a:graphicData>
+            </a:graphic>
+          </wp:inline>
+        </w:drawing>
+      </w:r>
+    </w:p>
+    <w:p>
+      <w:pPr>
+        <w:pStyle w:val="BodyText"/>
+        <w:spacing w:line="242" w:lineRule="auto"/>
+        <w:ind w:right="557"/>
+        <w:jc w:val="both"/>
+      </w:pPr>
+    </w:p>
+    <w:p>
+      <w:pPr>
+        <w:pStyle w:val="BodyText"/>
         <w:spacing w:before="5"/>
         <w:rPr>
           <w:sz w:val="26"/>
@@ -3309,6 +3542,7 @@
         </w:rPr>
         <w:t xml:space="preserve"> </w:t>
       </w:r>
+      <w:proofErr w:type="spellStart"/>
       <w:r>
         <w:rPr>
           <w:w w:val="95"/>
@@ -3316,6 +3550,7 @@
         </w:rPr>
         <w:t>AdaBoosting</w:t>
       </w:r>
+      <w:proofErr w:type="spellEnd"/>
       <w:r>
         <w:rPr>
           <w:spacing w:val="22"/>
@@ -3750,8 +3985,17 @@
           <w:w w:val="95"/>
           <w:sz w:val="20"/>
         </w:rPr>
-        <w:t>Viola-Jone’s</w:t>
-      </w:r>
+        <w:t>Viola-</w:t>
+      </w:r>
+      <w:proofErr w:type="spellStart"/>
+      <w:r>
+        <w:rPr>
+          <w:w w:val="95"/>
+          <w:sz w:val="20"/>
+        </w:rPr>
+        <w:t>Jone’s</w:t>
+      </w:r>
+      <w:proofErr w:type="spellEnd"/>
       <w:r>
         <w:rPr>
           <w:spacing w:val="15"/>
@@ -3775,12 +4019,21 @@
         </w:rPr>
         <w:t xml:space="preserve"> </w:t>
       </w:r>
-      <w:r>
-        <w:rPr>
-          <w:w w:val="95"/>
-          <w:sz w:val="20"/>
-        </w:rPr>
-        <w:t>detec-</w:t>
+      <w:proofErr w:type="spellStart"/>
+      <w:r>
+        <w:rPr>
+          <w:w w:val="95"/>
+          <w:sz w:val="20"/>
+        </w:rPr>
+        <w:t>detec</w:t>
+      </w:r>
+      <w:proofErr w:type="spellEnd"/>
+      <w:r>
+        <w:rPr>
+          <w:w w:val="95"/>
+          <w:sz w:val="20"/>
+        </w:rPr>
+        <w:t>-</w:t>
       </w:r>
     </w:p>
     <w:p>
@@ -3816,9 +4069,11 @@
         </w:rPr>
         <w:t xml:space="preserve"> </w:t>
       </w:r>
+      <w:proofErr w:type="spellStart"/>
       <w:r>
         <w:t>Haar</w:t>
       </w:r>
+      <w:proofErr w:type="spellEnd"/>
       <w:r>
         <w:rPr>
           <w:spacing w:val="48"/>
@@ -3834,7 +4089,7 @@
         </w:rPr>
         <w:t xml:space="preserve"> </w:t>
       </w:r>
-      <w:hyperlink r:id="rId10">
+      <w:hyperlink r:id="rId11">
         <w:r>
           <w:rPr>
             <w:rFonts w:ascii="Cambria"/>
@@ -3848,11 +4103,19 @@
           </w:rPr>
           <w:t>~</w:t>
         </w:r>
+        <w:proofErr w:type="spellStart"/>
         <w:r>
           <w:rPr>
             <w:rFonts w:ascii="Cambria"/>
           </w:rPr>
-          <w:t>efros/courses/LBMV07/Papers/viola-IJCV-</w:t>
+          <w:t>efros</w:t>
+        </w:r>
+        <w:proofErr w:type="spellEnd"/>
+        <w:r>
+          <w:rPr>
+            <w:rFonts w:ascii="Cambria"/>
+          </w:rPr>
+          <w:t>/courses/LBMV07/Papers/viola-IJCV-</w:t>
         </w:r>
       </w:hyperlink>
       <w:r>
@@ -3868,7 +4131,7 @@
         </w:rPr>
         <w:t xml:space="preserve"> </w:t>
       </w:r>
-      <w:hyperlink r:id="rId11">
+      <w:hyperlink r:id="rId12">
         <w:r>
           <w:rPr>
             <w:rFonts w:ascii="Cambria"/>
@@ -3996,9 +4259,11 @@
         </w:rPr>
         <w:t xml:space="preserve"> </w:t>
       </w:r>
+      <w:proofErr w:type="spellStart"/>
       <w:r>
         <w:t>Haar</w:t>
       </w:r>
+      <w:proofErr w:type="spellEnd"/>
       <w:r>
         <w:rPr>
           <w:spacing w:val="-2"/>
@@ -4053,7 +4318,15 @@
         <w:jc w:val="both"/>
       </w:pPr>
       <w:r>
-        <w:t>suggested that you use 1K-2K Haar features rather than all the possibilities (hundreds of thousands).</w:t>
+        <w:t xml:space="preserve">suggested that you use 1K-2K </w:t>
+      </w:r>
+      <w:proofErr w:type="spellStart"/>
+      <w:r>
+        <w:t>Haar</w:t>
+      </w:r>
+      <w:proofErr w:type="spellEnd"/>
+      <w:r>
+        <w:t xml:space="preserve"> features rather than all the possibilities (hundreds of thousands).</w:t>
       </w:r>
       <w:r>
         <w:rPr>
@@ -4071,7 +4344,15 @@
         <w:t xml:space="preserve"> </w:t>
       </w:r>
       <w:r>
-        <w:t>Note that this random subset has to be consistent</w:t>
+        <w:t xml:space="preserve">Note that this random subset </w:t>
+      </w:r>
+      <w:proofErr w:type="gramStart"/>
+      <w:r>
+        <w:t>has to</w:t>
+      </w:r>
+      <w:proofErr w:type="gramEnd"/>
+      <w:r>
+        <w:t xml:space="preserve"> be consistent</w:t>
       </w:r>
       <w:r>
         <w:rPr>
@@ -4223,7 +4504,21 @@
         <w:rPr>
           <w:w w:val="95"/>
         </w:rPr>
-        <w:t>(10 points) Train an Adaboost classifier for each class, i.e., using the one-versus-all mode. Since for each</w:t>
+        <w:t xml:space="preserve">(10 points) Train an </w:t>
+      </w:r>
+      <w:proofErr w:type="spellStart"/>
+      <w:r>
+        <w:rPr>
+          <w:w w:val="95"/>
+        </w:rPr>
+        <w:t>Adaboost</w:t>
+      </w:r>
+      <w:proofErr w:type="spellEnd"/>
+      <w:r>
+        <w:rPr>
+          <w:w w:val="95"/>
+        </w:rPr>
+        <w:t xml:space="preserve"> classifier for each class, i.e., using the one-versus-all mode. Since for each</w:t>
       </w:r>
       <w:r>
         <w:rPr>
@@ -4388,6 +4683,7 @@
         </w:rPr>
         <w:t xml:space="preserve"> </w:t>
       </w:r>
+      <w:proofErr w:type="gramStart"/>
       <w:r>
         <w:t>have</w:t>
       </w:r>
@@ -4400,6 +4696,7 @@
       <w:r>
         <w:t>to</w:t>
       </w:r>
+      <w:proofErr w:type="gramEnd"/>
       <w:r>
         <w:rPr>
           <w:spacing w:val="-5"/>
@@ -4532,9 +4829,11 @@
         </w:rPr>
         <w:t xml:space="preserve"> </w:t>
       </w:r>
+      <w:proofErr w:type="spellStart"/>
       <w:r>
         <w:t>Adaboosting</w:t>
       </w:r>
+      <w:proofErr w:type="spellEnd"/>
       <w:r>
         <w:rPr>
           <w:spacing w:val="-46"/>
@@ -4657,7 +4956,15 @@
         <w:t xml:space="preserve"> </w:t>
       </w:r>
       <w:r>
-        <w:t>and the Adaboosting classifier.</w:t>
+        <w:t xml:space="preserve">and the </w:t>
+      </w:r>
+      <w:proofErr w:type="spellStart"/>
+      <w:r>
+        <w:t>Adaboosting</w:t>
+      </w:r>
+      <w:proofErr w:type="spellEnd"/>
+      <w:r>
+        <w:t xml:space="preserve"> classifier.</w:t>
       </w:r>
       <w:r>
         <w:rPr>
@@ -4674,9 +4981,11 @@
         </w:rPr>
         <w:t xml:space="preserve"> </w:t>
       </w:r>
+      <w:proofErr w:type="spellStart"/>
       <w:r>
         <w:t>Adaboosting</w:t>
       </w:r>
+      <w:proofErr w:type="spellEnd"/>
       <w:r>
         <w:rPr>
           <w:spacing w:val="16"/>
@@ -4798,7 +5107,23 @@
           <w:w w:val="95"/>
           <w:sz w:val="20"/>
         </w:rPr>
-        <w:t>Perform 5-fold cross-validation for the K-nearest neighbor classi-</w:t>
+        <w:t xml:space="preserve">Perform 5-fold cross-validation for the K-nearest neighbor </w:t>
+      </w:r>
+      <w:proofErr w:type="spellStart"/>
+      <w:r>
+        <w:rPr>
+          <w:w w:val="95"/>
+          <w:sz w:val="20"/>
+        </w:rPr>
+        <w:t>classi</w:t>
+      </w:r>
+      <w:proofErr w:type="spellEnd"/>
+      <w:r>
+        <w:rPr>
+          <w:w w:val="95"/>
+          <w:sz w:val="20"/>
+        </w:rPr>
+        <w:t>-</w:t>
       </w:r>
       <w:r>
         <w:rPr>
@@ -4808,11 +5133,19 @@
         </w:rPr>
         <w:t xml:space="preserve"> </w:t>
       </w:r>
-      <w:r>
-        <w:rPr>
-          <w:sz w:val="20"/>
-        </w:rPr>
-        <w:t>fier.</w:t>
+      <w:proofErr w:type="spellStart"/>
+      <w:r>
+        <w:rPr>
+          <w:sz w:val="20"/>
+        </w:rPr>
+        <w:t>fier</w:t>
+      </w:r>
+      <w:proofErr w:type="spellEnd"/>
+      <w:r>
+        <w:rPr>
+          <w:sz w:val="20"/>
+        </w:rPr>
+        <w:t>.</w:t>
       </w:r>
       <w:r>
         <w:rPr>
@@ -5004,7 +5337,23 @@
           <w:w w:val="95"/>
           <w:sz w:val="20"/>
         </w:rPr>
-        <w:t>idation for the AdaBoosting classifier.</w:t>
+        <w:t xml:space="preserve">idation for the </w:t>
+      </w:r>
+      <w:proofErr w:type="spellStart"/>
+      <w:r>
+        <w:rPr>
+          <w:w w:val="95"/>
+          <w:sz w:val="20"/>
+        </w:rPr>
+        <w:t>AdaBoosting</w:t>
+      </w:r>
+      <w:proofErr w:type="spellEnd"/>
+      <w:r>
+        <w:rPr>
+          <w:w w:val="95"/>
+          <w:sz w:val="20"/>
+        </w:rPr>
+        <w:t xml:space="preserve"> classifier.</w:t>
       </w:r>
       <w:r>
         <w:rPr>
@@ -5940,7 +6289,21 @@
         <w:rPr>
           <w:w w:val="95"/>
         </w:rPr>
-        <w:t>So far we have talked a</w:t>
+        <w:t xml:space="preserve">So </w:t>
+      </w:r>
+      <w:proofErr w:type="gramStart"/>
+      <w:r>
+        <w:rPr>
+          <w:w w:val="95"/>
+        </w:rPr>
+        <w:t>far</w:t>
+      </w:r>
+      <w:proofErr w:type="gramEnd"/>
+      <w:r>
+        <w:rPr>
+          <w:w w:val="95"/>
+        </w:rPr>
+        <w:t xml:space="preserve"> we have talked a</w:t>
       </w:r>
       <w:r>
         <w:rPr>
@@ -5964,8 +6327,13 @@
         </w:rPr>
         <w:t xml:space="preserve"> </w:t>
       </w:r>
-      <w:r>
-        <w:t>Adaboosting), think about how to combine the strength of both approaches.</w:t>
+      <w:proofErr w:type="spellStart"/>
+      <w:r>
+        <w:t>Adaboosting</w:t>
+      </w:r>
+      <w:proofErr w:type="spellEnd"/>
+      <w:r>
+        <w:t>), think about how to combine the strength of both approaches.</w:t>
       </w:r>
       <w:r>
         <w:rPr>

</xml_diff>